<commit_message>
fixed formatting, subsections titles works correctly
</commit_message>
<xml_diff>
--- a/Raport z testu kamer ANPR Krzykosy 2023_template.docx
+++ b/Raport z testu kamer ANPR Krzykosy 2023_template.docx
@@ -18,7 +18,7 @@
         <w:rPr>
           <w:noProof/>
         </w:rPr>
-        <w:pict w14:anchorId="5A2E96F6">
+        <w:pict w14:anchorId="53B9566C">
           <v:rect id="Rectangle 25" o:spid="_x0000_s1053" style="position:absolute;left:0;text-align:left;margin-left:49.8pt;margin-top:144.25pt;width:404.3pt;height:191.3pt;z-index:251650560;visibility:visible;mso-wrap-style:square;mso-wrap-distance-left:9.35pt;mso-wrap-distance-top:0;mso-wrap-distance-right:10.05pt;mso-wrap-distance-bottom:.75pt;mso-position-horizontal:absolute;mso-position-horizontal-relative:margin;mso-position-vertical:absolute;mso-position-vertical-relative:margin;v-text-anchor:top" o:gfxdata="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" o:allowincell="f" stroked="f" strokeweight="0">
             <v:textbox inset="0,0,0,0">
               <w:txbxContent>
@@ -62,8 +62,17 @@
                             <w:rFonts w:asciiTheme="majorHAnsi" w:eastAsiaTheme="majorEastAsia" w:hAnsiTheme="majorHAnsi" w:cstheme="majorBidi"/>
                             <w:lang w:val="en-GB"/>
                           </w:rPr>
-                          <w:t>Cat Traffic Sp. z o.o.</w:t>
+                          <w:t xml:space="preserve">Cat Traffic Sp. z </w:t>
                         </w:r>
+                        <w:proofErr w:type="spellStart"/>
+                        <w:r>
+                          <w:rPr>
+                            <w:rFonts w:asciiTheme="majorHAnsi" w:eastAsiaTheme="majorEastAsia" w:hAnsiTheme="majorHAnsi" w:cstheme="majorBidi"/>
+                            <w:lang w:val="en-GB"/>
+                          </w:rPr>
+                          <w:t>o.o.</w:t>
+                        </w:r>
+                        <w:proofErr w:type="spellEnd"/>
                       </w:p>
                     </w:tc>
                   </w:tr>
@@ -140,7 +149,77 @@
                               <w:rPr>
                                 <w:lang w:eastAsia="ar-SA"/>
                               </w:rPr>
-                              <w:t>„Utrzymanie i dostosowanie preselekcyjnego systemu ważenia pojazdów w ruchu, wraz z jego kalibracją i testem sprawdzającym zgodnie z załącznikiem nr. 2 „Procedura sprawdzania stanowisk do ważenia pojazdów w ruchu”, w ciągu dróg krajowych nr S5, S11, S11c dk nr 10, dk nr 11, dk nr 32; dk nr 92; dk nr 15/92.”</w:t>
+                              <w:t xml:space="preserve">„Utrzymanie i dostosowanie preselekcyjnego systemu ważenia pojazdów w ruchu, wraz z jego kalibracją i testem sprawdzającym zgodnie z załącznikiem nr. 2 „Procedura sprawdzania stanowisk do ważenia pojazdów w ruchu”, w ciągu dróg krajowych nr S5, S11, S11c </w:t>
+                            </w:r>
+                            <w:proofErr w:type="spellStart"/>
+                            <w:r>
+                              <w:rPr>
+                                <w:lang w:eastAsia="ar-SA"/>
+                              </w:rPr>
+                              <w:t>dk</w:t>
+                            </w:r>
+                            <w:proofErr w:type="spellEnd"/>
+                            <w:r>
+                              <w:rPr>
+                                <w:lang w:eastAsia="ar-SA"/>
+                              </w:rPr>
+                              <w:t xml:space="preserve"> nr 10, </w:t>
+                            </w:r>
+                            <w:proofErr w:type="spellStart"/>
+                            <w:r>
+                              <w:rPr>
+                                <w:lang w:eastAsia="ar-SA"/>
+                              </w:rPr>
+                              <w:t>dk</w:t>
+                            </w:r>
+                            <w:proofErr w:type="spellEnd"/>
+                            <w:r>
+                              <w:rPr>
+                                <w:lang w:eastAsia="ar-SA"/>
+                              </w:rPr>
+                              <w:t xml:space="preserve"> nr 11, </w:t>
+                            </w:r>
+                            <w:proofErr w:type="spellStart"/>
+                            <w:r>
+                              <w:rPr>
+                                <w:lang w:eastAsia="ar-SA"/>
+                              </w:rPr>
+                              <w:t>dk</w:t>
+                            </w:r>
+                            <w:proofErr w:type="spellEnd"/>
+                            <w:r>
+                              <w:rPr>
+                                <w:lang w:eastAsia="ar-SA"/>
+                              </w:rPr>
+                              <w:t xml:space="preserve"> nr 32; </w:t>
+                            </w:r>
+                            <w:proofErr w:type="spellStart"/>
+                            <w:r>
+                              <w:rPr>
+                                <w:lang w:eastAsia="ar-SA"/>
+                              </w:rPr>
+                              <w:t>dk</w:t>
+                            </w:r>
+                            <w:proofErr w:type="spellEnd"/>
+                            <w:r>
+                              <w:rPr>
+                                <w:lang w:eastAsia="ar-SA"/>
+                              </w:rPr>
+                              <w:t xml:space="preserve"> nr 92; </w:t>
+                            </w:r>
+                            <w:proofErr w:type="spellStart"/>
+                            <w:r>
+                              <w:rPr>
+                                <w:lang w:eastAsia="ar-SA"/>
+                              </w:rPr>
+                              <w:t>dk</w:t>
+                            </w:r>
+                            <w:proofErr w:type="spellEnd"/>
+                            <w:r>
+                              <w:rPr>
+                                <w:lang w:eastAsia="ar-SA"/>
+                              </w:rPr>
+                              <w:t xml:space="preserve"> nr 15/92.”</w:t>
                             </w:r>
                           </w:sdtContent>
                         </w:sdt>
@@ -323,8 +402,18 @@
                 <w:sz w:val="20"/>
                 <w:szCs w:val="20"/>
               </w:rPr>
-              <w:t>Karol Zemanek</w:t>
-            </w:r>
+              <w:t xml:space="preserve">Karol </w:t>
+            </w:r>
+            <w:proofErr w:type="spellStart"/>
+            <w:r>
+              <w:rPr>
+                <w:rFonts w:cs="Arial"/>
+                <w:sz w:val="20"/>
+                <w:szCs w:val="20"/>
+              </w:rPr>
+              <w:t>Zemanek</w:t>
+            </w:r>
+            <w:proofErr w:type="spellEnd"/>
           </w:p>
         </w:tc>
       </w:tr>
@@ -693,7 +782,19 @@
             <w:rPr>
               <w:rFonts w:eastAsia="SimSun"/>
             </w:rPr>
-            <w:t>Badanie w okresie przed południem (DR500)</w:t>
+            <w:t xml:space="preserve">Badanie w </w:t>
+          </w:r>
+          <w:r>
+            <w:rPr>
+              <w:rFonts w:eastAsia="SimSun"/>
+            </w:rPr>
+            <w:t>order1</w:t>
+          </w:r>
+          <w:r>
+            <w:rPr>
+              <w:rFonts w:eastAsia="SimSun"/>
+            </w:rPr>
+            <w:t>asdasd</w:t>
           </w:r>
           <w:r>
             <w:rPr>
@@ -960,7 +1061,77 @@
         <w:rPr>
           <w:szCs w:val="22"/>
         </w:rPr>
-        <w:t>Strefa wideorejestracji składa się z kamer ANPR typu Freeway v2 prod. ARH Hungary strumieniujących sygnał wideo w postaci cyfrowej przez sieć IP do komputera wyposażonego w kartę do sprzętowego dekodowania obrazu i wyszukiwania numerów tablic rejestracyjnych. Dodatkowo zainstalowano kamery poglądowe typu Axis P1375 wraz z oświetlaczami IR do przedstawiania sylwetek wszystkich pojazdów a zwłaszcza tych, co do których istnieje przypuszczenie przekroczenia zdefiniowanych parametrów wagi czy wysokości.</w:t>
+        <w:t xml:space="preserve">Strefa </w:t>
+      </w:r>
+      <w:proofErr w:type="spellStart"/>
+      <w:r>
+        <w:rPr>
+          <w:szCs w:val="22"/>
+        </w:rPr>
+        <w:t>wideorejestracji</w:t>
+      </w:r>
+      <w:proofErr w:type="spellEnd"/>
+      <w:r>
+        <w:rPr>
+          <w:szCs w:val="22"/>
+        </w:rPr>
+        <w:t xml:space="preserve"> składa się z kamer ANPR typu </w:t>
+      </w:r>
+      <w:proofErr w:type="spellStart"/>
+      <w:r>
+        <w:rPr>
+          <w:szCs w:val="22"/>
+        </w:rPr>
+        <w:t>Freeway</w:t>
+      </w:r>
+      <w:proofErr w:type="spellEnd"/>
+      <w:r>
+        <w:rPr>
+          <w:szCs w:val="22"/>
+        </w:rPr>
+        <w:t xml:space="preserve"> v2 </w:t>
+      </w:r>
+      <w:proofErr w:type="spellStart"/>
+      <w:r>
+        <w:rPr>
+          <w:szCs w:val="22"/>
+        </w:rPr>
+        <w:t>prod</w:t>
+      </w:r>
+      <w:proofErr w:type="spellEnd"/>
+      <w:r>
+        <w:rPr>
+          <w:szCs w:val="22"/>
+        </w:rPr>
+        <w:t xml:space="preserve">. ARH </w:t>
+      </w:r>
+      <w:proofErr w:type="spellStart"/>
+      <w:r>
+        <w:rPr>
+          <w:szCs w:val="22"/>
+        </w:rPr>
+        <w:t>Hungary</w:t>
+      </w:r>
+      <w:proofErr w:type="spellEnd"/>
+      <w:r>
+        <w:rPr>
+          <w:szCs w:val="22"/>
+        </w:rPr>
+        <w:t xml:space="preserve"> strumieniujących sygnał wideo w postaci cyfrowej przez sieć IP do komputera wyposażonego w kartę do sprzętowego dekodowania obrazu i wyszukiwania numerów tablic rejestracyjnych. Dodatkowo zainstalowano kamery poglądowe typu </w:t>
+      </w:r>
+      <w:proofErr w:type="spellStart"/>
+      <w:r>
+        <w:rPr>
+          <w:szCs w:val="22"/>
+        </w:rPr>
+        <w:t>Axis</w:t>
+      </w:r>
+      <w:proofErr w:type="spellEnd"/>
+      <w:r>
+        <w:rPr>
+          <w:szCs w:val="22"/>
+        </w:rPr>
+        <w:t xml:space="preserve"> P1375 wraz z oświetlaczami IR do przedstawiania sylwetek wszystkich pojazdów a zwłaszcza tych, co do których istnieje przypuszczenie przekroczenia zdefiniowanych parametrów wagi czy wysokości.</w:t>
       </w:r>
     </w:p>
     <w:p>
@@ -1025,7 +1196,7 @@
         <w:rPr>
           <w:noProof/>
         </w:rPr>
-        <w:pict w14:anchorId="48624E4F">
+        <w:pict w14:anchorId="0835552A">
           <v:shapetype id="_x0000_t66" coordsize="21600,21600" o:spt="66" adj="5400,5400" path="m@0,l@0@1,21600@1,21600@2@0@2@0,21600,,10800xe">
             <v:stroke joinstyle="miter"/>
             <v:formulas>
@@ -1052,7 +1223,7 @@
         </w:tabs>
       </w:pPr>
       <w:r>
-        <w:pict w14:anchorId="35E805DC">
+        <w:pict w14:anchorId="7F05253C">
           <v:rect id="Prostokąt 13" o:spid="_x0000_s1064" style="width:193.95pt;height:128.05pt;visibility:visible;mso-wrap-style:square;mso-left-percent:-10001;mso-top-percent:-10001;mso-position-horizontal:absolute;mso-position-horizontal-relative:char;mso-position-vertical:absolute;mso-position-vertical-relative:line;mso-left-percent:-10001;mso-top-percent:-10001;v-text-anchor:top" strokeweight=".26mm">
             <w10:anchorlock/>
           </v:rect>
@@ -1062,7 +1233,7 @@
         <w:rPr>
           <w:noProof/>
         </w:rPr>
-        <w:pict w14:anchorId="2135A190">
+        <w:pict w14:anchorId="03725D19">
           <v:shapetype id="_x0000_t13" coordsize="21600,21600" o:spt="13" adj="16200,5400" path="m@0,l@0@1,0@1,0@2@0@2@0,21600,21600,10800xe">
             <v:stroke joinstyle="miter"/>
             <v:formulas>
@@ -1086,7 +1257,7 @@
         <w:rPr>
           <w:noProof/>
         </w:rPr>
-        <w:pict w14:anchorId="2183E695">
+        <w:pict w14:anchorId="556A2F1E">
           <v:group id="Grupa 8" o:spid="_x0000_s1047" style="position:absolute;left:0;text-align:left;margin-left:59.55pt;margin-top:74pt;width:69.85pt;height:44.35pt;z-index:251653632;mso-wrap-distance-left:.45pt;mso-wrap-distance-top:.45pt;mso-wrap-distance-right:.4pt;mso-wrap-distance-bottom:.4pt;mso-position-horizontal-relative:text;mso-position-vertical-relative:text" coordsize="8870,5634" o:gfxdata="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">
             <v:oval id="Owal 11" o:spid="_x0000_s1048" style="position:absolute;width:8870;height:5634;visibility:visible;mso-wrap-style:square;v-text-anchor:top" o:gfxdata="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" strokeweight=".26mm"/>
             <v:rect id="Prostokąt 12" o:spid="_x0000_s1049" style="position:absolute;left:666;top:1288;width:7250;height:2866;visibility:visible;mso-wrap-style:square;v-text-anchor:top" o:gfxdata="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" stroked="f" strokeweight="0">
@@ -1117,7 +1288,7 @@
         <w:rPr>
           <w:noProof/>
         </w:rPr>
-        <w:pict w14:anchorId="5C31B0BA">
+        <w:pict w14:anchorId="659E8416">
           <v:shapetype id="_x0000_t32" coordsize="21600,21600" o:spt="32" o:oned="t" path="m,l21600,21600e" filled="f">
             <v:path arrowok="t" fillok="f" o:connecttype="none"/>
             <o:lock v:ext="edit" shapetype="t"/>
@@ -1237,7 +1408,7 @@
               </w:rPr>
             </w:pPr>
             <w:r>
-              <w:pict w14:anchorId="7955BE29">
+              <w:pict w14:anchorId="0D3E394E">
                 <v:shapetype id="_x0000_t75" coordsize="21600,21600" o:spt="75" o:preferrelative="t" path="m@4@5l@4@11@9@11@9@5xe" filled="f" stroked="f">
                   <v:stroke joinstyle="miter"/>
                   <v:formulas>
@@ -1263,11 +1434,11 @@
               </w:pict>
             </w:r>
             <w:r>
-              <w:object w:dxaOrig="2460" w:dyaOrig="555" w14:anchorId="696D2EFE">
+              <w:object w:dxaOrig="2460" w:dyaOrig="555" w14:anchorId="27291BBC">
                 <v:shape id="ole_rId8" o:spid="_x0000_i1026" type="#_x0000_t75" style="width:123.05pt;height:27.65pt;visibility:visible;mso-wrap-distance-right:0" o:ole="" filled="t">
                   <v:imagedata r:id="rId21" o:title=""/>
                 </v:shape>
-                <o:OLEObject Type="Embed" ProgID="PBrush" ShapeID="ole_rId8" DrawAspect="Content" ObjectID="_1777219294" r:id="rId22"/>
+                <o:OLEObject Type="Embed" ProgID="PBrush" ShapeID="ole_rId8" DrawAspect="Content" ObjectID="_1777288833" r:id="rId22"/>
               </w:object>
             </w:r>
           </w:p>
@@ -1284,18 +1455,18 @@
               </w:rPr>
             </w:pPr>
             <w:r>
-              <w:pict w14:anchorId="1CB0A91B">
+              <w:pict w14:anchorId="6F19D030">
                 <v:shape id="_x0000_tole_rId10" o:spid="_x0000_s1043" type="#_x0000_t75" style="position:absolute;left:0;text-align:left;margin-left:0;margin-top:0;width:50pt;height:50pt;z-index:251656704;visibility:hidden;mso-position-horizontal-relative:text;mso-position-vertical-relative:text">
                   <o:lock v:ext="edit" selection="t"/>
                 </v:shape>
               </w:pict>
             </w:r>
             <w:r>
-              <w:object w:dxaOrig="2880" w:dyaOrig="690" w14:anchorId="40543AB0">
+              <w:object w:dxaOrig="2880" w:dyaOrig="690" w14:anchorId="4C54B9EC">
                 <v:shape id="ole_rId10" o:spid="_x0000_i1027" type="#_x0000_t75" style="width:2in;height:34.35pt;visibility:visible;mso-wrap-distance-right:0" o:ole="" filled="t">
                   <v:imagedata r:id="rId23" o:title=""/>
                 </v:shape>
-                <o:OLEObject Type="Embed" ProgID="PBrush" ShapeID="ole_rId10" DrawAspect="Content" ObjectID="_1777219295" r:id="rId24"/>
+                <o:OLEObject Type="Embed" ProgID="PBrush" ShapeID="ole_rId10" DrawAspect="Content" ObjectID="_1777288834" r:id="rId24"/>
               </w:object>
             </w:r>
           </w:p>
@@ -1314,18 +1485,18 @@
               </w:rPr>
             </w:pPr>
             <w:r>
-              <w:pict w14:anchorId="7A5C4F85">
+              <w:pict w14:anchorId="696D6F91">
                 <v:shape id="_x0000_tole_rId12" o:spid="_x0000_s1041" type="#_x0000_t75" style="position:absolute;left:0;text-align:left;margin-left:0;margin-top:0;width:50pt;height:50pt;z-index:251657728;visibility:hidden;mso-position-horizontal-relative:text;mso-position-vertical-relative:text">
                   <o:lock v:ext="edit" selection="t"/>
                 </v:shape>
               </w:pict>
             </w:r>
             <w:r>
-              <w:object w:dxaOrig="2505" w:dyaOrig="495" w14:anchorId="42639C80">
+              <w:object w:dxaOrig="2505" w:dyaOrig="495" w14:anchorId="265E0FE7">
                 <v:shape id="ole_rId12" o:spid="_x0000_i1028" type="#_x0000_t75" style="width:126.4pt;height:24.3pt;visibility:visible;mso-wrap-distance-right:0" o:ole="" filled="t">
                   <v:imagedata r:id="rId25" o:title=""/>
                 </v:shape>
-                <o:OLEObject Type="Embed" ProgID="PBrush" ShapeID="ole_rId12" DrawAspect="Content" ObjectID="_1777219296" r:id="rId26"/>
+                <o:OLEObject Type="Embed" ProgID="PBrush" ShapeID="ole_rId12" DrawAspect="Content" ObjectID="_1777288835" r:id="rId26"/>
               </w:object>
             </w:r>
           </w:p>
@@ -1342,18 +1513,18 @@
               </w:rPr>
             </w:pPr>
             <w:r>
-              <w:pict w14:anchorId="0277A5A8">
+              <w:pict w14:anchorId="0194DEEC">
                 <v:shape id="_x0000_tole_rId14" o:spid="_x0000_s1039" type="#_x0000_t75" style="position:absolute;left:0;text-align:left;margin-left:0;margin-top:0;width:50pt;height:50pt;z-index:251658752;visibility:hidden;mso-position-horizontal-relative:text;mso-position-vertical-relative:text">
                   <o:lock v:ext="edit" selection="t"/>
                 </v:shape>
               </w:pict>
             </w:r>
             <w:r>
-              <w:object w:dxaOrig="2445" w:dyaOrig="585" w14:anchorId="431AD8A0">
+              <w:object w:dxaOrig="2445" w:dyaOrig="585" w14:anchorId="4738BA95">
                 <v:shape id="ole_rId14" o:spid="_x0000_i1029" type="#_x0000_t75" style="width:123.05pt;height:29.3pt;visibility:visible;mso-wrap-distance-right:0" o:ole="" filled="t">
                   <v:imagedata r:id="rId27" o:title=""/>
                 </v:shape>
-                <o:OLEObject Type="Embed" ProgID="PBrush" ShapeID="ole_rId14" DrawAspect="Content" ObjectID="_1777219297" r:id="rId28"/>
+                <o:OLEObject Type="Embed" ProgID="PBrush" ShapeID="ole_rId14" DrawAspect="Content" ObjectID="_1777288836" r:id="rId28"/>
               </w:object>
             </w:r>
           </w:p>
@@ -1372,18 +1543,18 @@
               </w:rPr>
             </w:pPr>
             <w:r>
-              <w:pict w14:anchorId="77F54D9D">
+              <w:pict w14:anchorId="665ABE78">
                 <v:shape id="_x0000_tole_rId16" o:spid="_x0000_s1037" type="#_x0000_t75" style="position:absolute;left:0;text-align:left;margin-left:0;margin-top:0;width:50pt;height:50pt;z-index:251659776;visibility:hidden;mso-position-horizontal-relative:text;mso-position-vertical-relative:text">
                   <o:lock v:ext="edit" selection="t"/>
                 </v:shape>
               </w:pict>
             </w:r>
             <w:r>
-              <w:object w:dxaOrig="2625" w:dyaOrig="465" w14:anchorId="18AF6890">
+              <w:object w:dxaOrig="2625" w:dyaOrig="465" w14:anchorId="4249ECD1">
                 <v:shape id="ole_rId16" o:spid="_x0000_i1030" type="#_x0000_t75" style="width:131.45pt;height:23.45pt;visibility:visible;mso-wrap-distance-right:0" o:ole="" filled="t">
                   <v:imagedata r:id="rId29" o:title=""/>
                 </v:shape>
-                <o:OLEObject Type="Embed" ProgID="PBrush" ShapeID="ole_rId16" DrawAspect="Content" ObjectID="_1777219298" r:id="rId30"/>
+                <o:OLEObject Type="Embed" ProgID="PBrush" ShapeID="ole_rId16" DrawAspect="Content" ObjectID="_1777288837" r:id="rId30"/>
               </w:object>
             </w:r>
           </w:p>
@@ -1400,18 +1571,18 @@
               </w:rPr>
             </w:pPr>
             <w:r>
-              <w:pict w14:anchorId="1C4B1EC7">
+              <w:pict w14:anchorId="290EE4FF">
                 <v:shape id="_x0000_tole_rId18" o:spid="_x0000_s1035" type="#_x0000_t75" style="position:absolute;left:0;text-align:left;margin-left:0;margin-top:0;width:50pt;height:50pt;z-index:251660800;visibility:hidden;mso-position-horizontal-relative:text;mso-position-vertical-relative:text">
                   <o:lock v:ext="edit" selection="t"/>
                 </v:shape>
               </w:pict>
             </w:r>
             <w:r>
-              <w:object w:dxaOrig="2550" w:dyaOrig="585" w14:anchorId="08E87031">
+              <w:object w:dxaOrig="2550" w:dyaOrig="585" w14:anchorId="3B73C0A9">
                 <v:shape id="ole_rId18" o:spid="_x0000_i1031" type="#_x0000_t75" style="width:128.1pt;height:29.3pt;visibility:visible;mso-wrap-distance-right:0" o:ole="" filled="t">
                   <v:imagedata r:id="rId31" o:title=""/>
                 </v:shape>
-                <o:OLEObject Type="Embed" ProgID="PBrush" ShapeID="ole_rId18" DrawAspect="Content" ObjectID="_1777219299" r:id="rId32"/>
+                <o:OLEObject Type="Embed" ProgID="PBrush" ShapeID="ole_rId18" DrawAspect="Content" ObjectID="_1777288838" r:id="rId32"/>
               </w:object>
             </w:r>
           </w:p>
@@ -1430,18 +1601,18 @@
               </w:rPr>
             </w:pPr>
             <w:r>
-              <w:pict w14:anchorId="5824CE9B">
+              <w:pict w14:anchorId="62B2EBCF">
                 <v:shape id="_x0000_tole_rId20" o:spid="_x0000_s1033" type="#_x0000_t75" style="position:absolute;left:0;text-align:left;margin-left:0;margin-top:0;width:50pt;height:50pt;z-index:251661824;visibility:hidden;mso-position-horizontal-relative:text;mso-position-vertical-relative:text">
                   <o:lock v:ext="edit" selection="t"/>
                 </v:shape>
               </w:pict>
             </w:r>
             <w:r>
-              <w:object w:dxaOrig="2445" w:dyaOrig="540" w14:anchorId="1717031A">
+              <w:object w:dxaOrig="2445" w:dyaOrig="540" w14:anchorId="050D4AEE">
                 <v:shape id="ole_rId20" o:spid="_x0000_i1032" type="#_x0000_t75" style="width:123.05pt;height:26.8pt;visibility:visible;mso-wrap-distance-right:0" o:ole="" filled="t">
                   <v:imagedata r:id="rId33" o:title=""/>
                 </v:shape>
-                <o:OLEObject Type="Embed" ProgID="PBrush" ShapeID="ole_rId20" DrawAspect="Content" ObjectID="_1777219300" r:id="rId34"/>
+                <o:OLEObject Type="Embed" ProgID="PBrush" ShapeID="ole_rId20" DrawAspect="Content" ObjectID="_1777288839" r:id="rId34"/>
               </w:object>
             </w:r>
           </w:p>
@@ -1458,18 +1629,18 @@
               </w:rPr>
             </w:pPr>
             <w:r>
-              <w:pict w14:anchorId="68DEBA69">
+              <w:pict w14:anchorId="6A00410F">
                 <v:shape id="_x0000_tole_rId22" o:spid="_x0000_s1031" type="#_x0000_t75" style="position:absolute;left:0;text-align:left;margin-left:0;margin-top:0;width:50pt;height:50pt;z-index:251662848;visibility:hidden;mso-position-horizontal-relative:text;mso-position-vertical-relative:text">
                   <o:lock v:ext="edit" selection="t"/>
                 </v:shape>
               </w:pict>
             </w:r>
             <w:r>
-              <w:object w:dxaOrig="2475" w:dyaOrig="585" w14:anchorId="43A2304D">
+              <w:object w:dxaOrig="2475" w:dyaOrig="585" w14:anchorId="26CCC9EC">
                 <v:shape id="ole_rId22" o:spid="_x0000_i1033" type="#_x0000_t75" style="width:123.9pt;height:29.3pt;visibility:visible;mso-wrap-distance-right:0" o:ole="" filled="t">
                   <v:imagedata r:id="rId35" o:title=""/>
                 </v:shape>
-                <o:OLEObject Type="Embed" ProgID="PBrush" ShapeID="ole_rId22" DrawAspect="Content" ObjectID="_1777219301" r:id="rId36"/>
+                <o:OLEObject Type="Embed" ProgID="PBrush" ShapeID="ole_rId22" DrawAspect="Content" ObjectID="_1777288840" r:id="rId36"/>
               </w:object>
             </w:r>
           </w:p>
@@ -1488,18 +1659,18 @@
               </w:rPr>
             </w:pPr>
             <w:r>
-              <w:pict w14:anchorId="4023D1DD">
+              <w:pict w14:anchorId="196B24AD">
                 <v:shape id="_x0000_tole_rId24" o:spid="_x0000_s1029" type="#_x0000_t75" style="position:absolute;left:0;text-align:left;margin-left:0;margin-top:0;width:50pt;height:50pt;z-index:251663872;visibility:hidden;mso-position-horizontal-relative:text;mso-position-vertical-relative:text">
                   <o:lock v:ext="edit" selection="t"/>
                 </v:shape>
               </w:pict>
             </w:r>
             <w:r>
-              <w:object w:dxaOrig="2430" w:dyaOrig="465" w14:anchorId="3936E799">
+              <w:object w:dxaOrig="2430" w:dyaOrig="465" w14:anchorId="3E6AAE54">
                 <v:shape id="ole_rId24" o:spid="_x0000_i1034" type="#_x0000_t75" style="width:122.25pt;height:23.45pt;visibility:visible;mso-wrap-distance-right:0" o:ole="" filled="t">
                   <v:imagedata r:id="rId37" o:title=""/>
                 </v:shape>
-                <o:OLEObject Type="Embed" ProgID="PBrush" ShapeID="ole_rId24" DrawAspect="Content" ObjectID="_1777219302" r:id="rId38"/>
+                <o:OLEObject Type="Embed" ProgID="PBrush" ShapeID="ole_rId24" DrawAspect="Content" ObjectID="_1777288841" r:id="rId38"/>
               </w:object>
             </w:r>
           </w:p>
@@ -1516,18 +1687,18 @@
               </w:rPr>
             </w:pPr>
             <w:r>
-              <w:pict w14:anchorId="0A5FAA08">
+              <w:pict w14:anchorId="1DAEB02C">
                 <v:shape id="_x0000_tole_rId26" o:spid="_x0000_s1027" type="#_x0000_t75" style="position:absolute;left:0;text-align:left;margin-left:0;margin-top:0;width:50pt;height:50pt;z-index:251664896;visibility:hidden;mso-position-horizontal-relative:text;mso-position-vertical-relative:text">
                   <o:lock v:ext="edit" selection="t"/>
                 </v:shape>
               </w:pict>
             </w:r>
             <w:r>
-              <w:object w:dxaOrig="2115" w:dyaOrig="420" w14:anchorId="130AB965">
+              <w:object w:dxaOrig="2115" w:dyaOrig="420" w14:anchorId="51A951CA">
                 <v:shape id="ole_rId26" o:spid="_x0000_i1035" type="#_x0000_t75" style="width:106.35pt;height:20.95pt;visibility:visible;mso-wrap-distance-right:0" o:ole="" filled="t">
                   <v:imagedata r:id="rId39" o:title=""/>
                 </v:shape>
-                <o:OLEObject Type="Embed" ProgID="PBrush" ShapeID="ole_rId26" DrawAspect="Content" ObjectID="_1777219303" r:id="rId40"/>
+                <o:OLEObject Type="Embed" ProgID="PBrush" ShapeID="ole_rId26" DrawAspect="Content" ObjectID="_1777288842" r:id="rId40"/>
               </w:object>
             </w:r>
           </w:p>
@@ -1589,15 +1760,11 @@
         </w:numPr>
       </w:pPr>
       <w:bookmarkStart w:id="16" w:name="_Toc417902840"/>
-      <w:bookmarkStart w:id="17" w:name="_Toc23859315"/>
-      <w:bookmarkStart w:id="18" w:name="_Toc82423781"/>
       <w:bookmarkEnd w:id="15"/>
       <w:bookmarkEnd w:id="16"/>
       <w:r>
-        <w:t>Badanie w okresie przed południem (DR500)</w:t>
+        <w:t>order1</w:t>
       </w:r>
-      <w:bookmarkEnd w:id="17"/>
-      <w:bookmarkEnd w:id="18"/>
     </w:p>
     <w:p>
       <w:pPr>
@@ -1630,6 +1797,32 @@
         </w:trPr>
         <w:tc>
           <w:tcPr>
+            <w:tcW w:w="1511" w:type="dxa"/>
+            <w:vAlign w:val="center"/>
+          </w:tcPr>
+          <w:p>
+            <w:pPr>
+              <w:spacing w:line="240" w:lineRule="auto"/>
+              <w:jc w:val="center"/>
+              <w:rPr>
+                <w:sz w:val="20"/>
+                <w:szCs w:val="20"/>
+              </w:rPr>
+            </w:pPr>
+            <w:r>
+              <w:rPr>
+                <w:rFonts w:eastAsia="Calibri"/>
+                <w:kern w:val="2"/>
+                <w:sz w:val="20"/>
+                <w:szCs w:val="20"/>
+                <w:lang w:eastAsia="en-US"/>
+              </w:rPr>
+              <w:t>Od</w:t>
+            </w:r>
+          </w:p>
+        </w:tc>
+        <w:tc>
+          <w:tcPr>
             <w:tcW w:w="1510" w:type="dxa"/>
             <w:vAlign w:val="center"/>
           </w:tcPr>
@@ -1637,15 +1830,20 @@
             <w:pPr>
               <w:spacing w:line="240" w:lineRule="auto"/>
               <w:jc w:val="center"/>
+              <w:rPr>
+                <w:sz w:val="20"/>
+                <w:szCs w:val="20"/>
+              </w:rPr>
             </w:pPr>
             <w:r>
               <w:rPr>
                 <w:rFonts w:eastAsia="Calibri"/>
                 <w:kern w:val="2"/>
-                <w:szCs w:val="22"/>
+                <w:sz w:val="20"/>
+                <w:szCs w:val="20"/>
                 <w:lang w:eastAsia="en-US"/>
               </w:rPr>
-              <w:t>Od</w:t>
+              <w:t>Do</w:t>
             </w:r>
           </w:p>
         </w:tc>
@@ -1658,59 +1856,50 @@
             <w:pPr>
               <w:spacing w:line="240" w:lineRule="auto"/>
               <w:jc w:val="center"/>
+              <w:rPr>
+                <w:sz w:val="20"/>
+                <w:szCs w:val="20"/>
+              </w:rPr>
             </w:pPr>
             <w:r>
               <w:rPr>
                 <w:rFonts w:eastAsia="Calibri"/>
                 <w:kern w:val="2"/>
-                <w:szCs w:val="22"/>
+                <w:sz w:val="20"/>
+                <w:szCs w:val="20"/>
                 <w:lang w:eastAsia="en-US"/>
               </w:rPr>
-              <w:t>Do</w:t>
-            </w:r>
-          </w:p>
-        </w:tc>
-        <w:tc>
-          <w:tcPr>
-            <w:tcW w:w="1510" w:type="dxa"/>
+              <w:t>N</w:t>
+            </w:r>
+          </w:p>
+        </w:tc>
+        <w:tc>
+          <w:tcPr>
+            <w:tcW w:w="1509" w:type="dxa"/>
             <w:vAlign w:val="center"/>
           </w:tcPr>
           <w:p>
             <w:pPr>
               <w:spacing w:line="240" w:lineRule="auto"/>
               <w:jc w:val="center"/>
-            </w:pPr>
-            <w:r>
-              <w:rPr>
-                <w:rFonts w:eastAsia="Calibri"/>
-                <w:kern w:val="2"/>
-                <w:szCs w:val="22"/>
-                <w:lang w:eastAsia="en-US"/>
-              </w:rPr>
-              <w:t>N</w:t>
-            </w:r>
-          </w:p>
-        </w:tc>
-        <w:tc>
-          <w:tcPr>
-            <w:tcW w:w="1509" w:type="dxa"/>
-            <w:vAlign w:val="center"/>
-          </w:tcPr>
-          <w:p>
-            <w:pPr>
-              <w:spacing w:line="240" w:lineRule="auto"/>
-              <w:jc w:val="center"/>
-            </w:pPr>
+              <w:rPr>
+                <w:sz w:val="20"/>
+                <w:szCs w:val="20"/>
+              </w:rPr>
+            </w:pPr>
+            <w:proofErr w:type="spellStart"/>
             <w:r>
               <w:rPr>
                 <w:rFonts w:eastAsia="Calibri"/>
                 <w:bCs/>
                 <w:kern w:val="2"/>
-                <w:szCs w:val="22"/>
+                <w:sz w:val="20"/>
+                <w:szCs w:val="20"/>
                 <w:lang w:eastAsia="en-US"/>
               </w:rPr>
               <w:t>εm</w:t>
             </w:r>
+            <w:proofErr w:type="spellEnd"/>
           </w:p>
         </w:tc>
         <w:tc>
@@ -1722,17 +1911,24 @@
             <w:pPr>
               <w:spacing w:line="240" w:lineRule="auto"/>
               <w:jc w:val="center"/>
-            </w:pPr>
+              <w:rPr>
+                <w:sz w:val="20"/>
+                <w:szCs w:val="20"/>
+              </w:rPr>
+            </w:pPr>
+            <w:proofErr w:type="spellStart"/>
             <w:r>
               <w:rPr>
                 <w:rFonts w:eastAsia="Calibri"/>
                 <w:bCs/>
                 <w:kern w:val="2"/>
-                <w:szCs w:val="22"/>
+                <w:sz w:val="20"/>
+                <w:szCs w:val="20"/>
                 <w:lang w:eastAsia="en-US"/>
               </w:rPr>
               <w:t>εf</w:t>
             </w:r>
+            <w:proofErr w:type="spellEnd"/>
           </w:p>
         </w:tc>
         <w:tc>
@@ -1744,12 +1940,17 @@
             <w:pPr>
               <w:spacing w:line="240" w:lineRule="auto"/>
               <w:jc w:val="center"/>
+              <w:rPr>
+                <w:sz w:val="20"/>
+                <w:szCs w:val="20"/>
+              </w:rPr>
             </w:pPr>
             <w:r>
               <w:rPr>
                 <w:rFonts w:eastAsia="Calibri"/>
                 <w:kern w:val="2"/>
-                <w:szCs w:val="22"/>
+                <w:sz w:val="20"/>
+                <w:szCs w:val="20"/>
                 <w:lang w:eastAsia="en-US"/>
               </w:rPr>
               <w:t>d</w:t>
@@ -1761,6 +1962,10 @@
     <w:p>
       <w:pPr>
         <w:jc w:val="center"/>
+        <w:rPr>
+          <w:sz w:val="20"/>
+          <w:szCs w:val="20"/>
+        </w:rPr>
       </w:pPr>
     </w:p>
     <w:tbl>
@@ -1797,12 +2002,17 @@
             <w:pPr>
               <w:spacing w:line="240" w:lineRule="auto"/>
               <w:jc w:val="center"/>
+              <w:rPr>
+                <w:sz w:val="20"/>
+                <w:szCs w:val="20"/>
+              </w:rPr>
             </w:pPr>
             <w:r>
               <w:rPr>
                 <w:rFonts w:eastAsia="Calibri"/>
                 <w:kern w:val="2"/>
-                <w:szCs w:val="22"/>
+                <w:sz w:val="20"/>
+                <w:szCs w:val="20"/>
                 <w:lang w:eastAsia="en-US"/>
               </w:rPr>
               <w:t>Od</w:t>
@@ -1821,12 +2031,17 @@
             <w:pPr>
               <w:spacing w:line="240" w:lineRule="auto"/>
               <w:jc w:val="center"/>
+              <w:rPr>
+                <w:sz w:val="20"/>
+                <w:szCs w:val="20"/>
+              </w:rPr>
             </w:pPr>
             <w:r>
               <w:rPr>
                 <w:rFonts w:eastAsia="Calibri"/>
                 <w:kern w:val="2"/>
-                <w:szCs w:val="22"/>
+                <w:sz w:val="20"/>
+                <w:szCs w:val="20"/>
                 <w:lang w:eastAsia="en-US"/>
               </w:rPr>
               <w:t>Do</w:t>
@@ -1844,12 +2059,17 @@
             <w:pPr>
               <w:spacing w:line="240" w:lineRule="auto"/>
               <w:jc w:val="center"/>
+              <w:rPr>
+                <w:sz w:val="20"/>
+                <w:szCs w:val="20"/>
+              </w:rPr>
             </w:pPr>
             <w:r>
               <w:rPr>
                 <w:rFonts w:eastAsia="Calibri"/>
                 <w:kern w:val="2"/>
-                <w:szCs w:val="22"/>
+                <w:sz w:val="20"/>
+                <w:szCs w:val="20"/>
                 <w:lang w:eastAsia="en-US"/>
               </w:rPr>
               <w:t>Nid</w:t>
@@ -1867,12 +2087,17 @@
             <w:pPr>
               <w:spacing w:line="240" w:lineRule="auto"/>
               <w:jc w:val="center"/>
+              <w:rPr>
+                <w:sz w:val="20"/>
+                <w:szCs w:val="20"/>
+              </w:rPr>
             </w:pPr>
             <w:r>
               <w:rPr>
                 <w:rFonts w:eastAsia="Calibri"/>
                 <w:kern w:val="2"/>
-                <w:szCs w:val="22"/>
+                <w:sz w:val="20"/>
+                <w:szCs w:val="20"/>
                 <w:lang w:eastAsia="en-US"/>
               </w:rPr>
               <w:t>Kok</w:t>
@@ -1890,12 +2115,17 @@
             <w:pPr>
               <w:spacing w:line="240" w:lineRule="auto"/>
               <w:jc w:val="center"/>
+              <w:rPr>
+                <w:sz w:val="20"/>
+                <w:szCs w:val="20"/>
+              </w:rPr>
             </w:pPr>
             <w:r>
               <w:rPr>
                 <w:rFonts w:eastAsia="Calibri"/>
                 <w:kern w:val="2"/>
-                <w:szCs w:val="22"/>
+                <w:sz w:val="20"/>
+                <w:szCs w:val="20"/>
                 <w:lang w:eastAsia="en-US"/>
               </w:rPr>
               <w:t>Nok</w:t>
@@ -1913,12 +2143,17 @@
             <w:pPr>
               <w:spacing w:line="240" w:lineRule="auto"/>
               <w:jc w:val="center"/>
+              <w:rPr>
+                <w:sz w:val="20"/>
+                <w:szCs w:val="20"/>
+              </w:rPr>
             </w:pPr>
             <w:r>
               <w:rPr>
                 <w:rFonts w:eastAsia="Calibri"/>
                 <w:kern w:val="2"/>
-                <w:szCs w:val="22"/>
+                <w:sz w:val="20"/>
+                <w:szCs w:val="20"/>
                 <w:lang w:eastAsia="en-US"/>
               </w:rPr>
               <w:t>Odrzucone</w:t>
@@ -1933,12 +2168,17 @@
             <w:pPr>
               <w:spacing w:line="240" w:lineRule="auto"/>
               <w:jc w:val="center"/>
+              <w:rPr>
+                <w:sz w:val="20"/>
+                <w:szCs w:val="20"/>
+              </w:rPr>
             </w:pPr>
             <w:r>
               <w:rPr>
                 <w:rFonts w:eastAsia="Calibri"/>
                 <w:kern w:val="2"/>
-                <w:szCs w:val="22"/>
+                <w:sz w:val="20"/>
+                <w:szCs w:val="20"/>
                 <w:lang w:eastAsia="en-US"/>
               </w:rPr>
               <w:t>r</w:t>
@@ -1960,19 +2200,15 @@
           <w:numId w:val="11"/>
         </w:numPr>
       </w:pPr>
-      <w:bookmarkStart w:id="19" w:name="OLE_LINK7"/>
-      <w:bookmarkStart w:id="20" w:name="OLE_LINK6"/>
-      <w:bookmarkStart w:id="21" w:name="_Toc417902841"/>
-      <w:bookmarkStart w:id="22" w:name="_Toc23859316"/>
-      <w:bookmarkStart w:id="23" w:name="_Toc82423782"/>
+      <w:bookmarkStart w:id="17" w:name="OLE_LINK7"/>
+      <w:bookmarkStart w:id="18" w:name="OLE_LINK6"/>
+      <w:bookmarkStart w:id="19" w:name="_Toc417902841"/>
+      <w:bookmarkEnd w:id="17"/>
+      <w:bookmarkEnd w:id="18"/>
       <w:bookmarkEnd w:id="19"/>
-      <w:bookmarkEnd w:id="20"/>
-      <w:bookmarkEnd w:id="21"/>
       <w:r>
-        <w:t>Badanie w okresie po południu (DP500)</w:t>
+        <w:t>order2</w:t>
       </w:r>
-      <w:bookmarkEnd w:id="22"/>
-      <w:bookmarkEnd w:id="23"/>
     </w:p>
     <w:p>
       <w:r>
@@ -2002,6 +2238,32 @@
         </w:trPr>
         <w:tc>
           <w:tcPr>
+            <w:tcW w:w="1511" w:type="dxa"/>
+            <w:vAlign w:val="center"/>
+          </w:tcPr>
+          <w:p>
+            <w:pPr>
+              <w:spacing w:line="240" w:lineRule="auto"/>
+              <w:jc w:val="center"/>
+              <w:rPr>
+                <w:sz w:val="20"/>
+                <w:szCs w:val="20"/>
+              </w:rPr>
+            </w:pPr>
+            <w:r>
+              <w:rPr>
+                <w:rFonts w:eastAsia="Calibri"/>
+                <w:kern w:val="2"/>
+                <w:sz w:val="20"/>
+                <w:szCs w:val="20"/>
+                <w:lang w:eastAsia="en-US"/>
+              </w:rPr>
+              <w:t>Od</w:t>
+            </w:r>
+          </w:p>
+        </w:tc>
+        <w:tc>
+          <w:tcPr>
             <w:tcW w:w="1510" w:type="dxa"/>
             <w:vAlign w:val="center"/>
           </w:tcPr>
@@ -2009,15 +2271,20 @@
             <w:pPr>
               <w:spacing w:line="240" w:lineRule="auto"/>
               <w:jc w:val="center"/>
+              <w:rPr>
+                <w:sz w:val="20"/>
+                <w:szCs w:val="20"/>
+              </w:rPr>
             </w:pPr>
             <w:r>
               <w:rPr>
                 <w:rFonts w:eastAsia="Calibri"/>
                 <w:kern w:val="2"/>
-                <w:szCs w:val="22"/>
+                <w:sz w:val="20"/>
+                <w:szCs w:val="20"/>
                 <w:lang w:eastAsia="en-US"/>
               </w:rPr>
-              <w:t>Od</w:t>
+              <w:t>Do</w:t>
             </w:r>
           </w:p>
         </w:tc>
@@ -2030,59 +2297,50 @@
             <w:pPr>
               <w:spacing w:line="240" w:lineRule="auto"/>
               <w:jc w:val="center"/>
+              <w:rPr>
+                <w:sz w:val="20"/>
+                <w:szCs w:val="20"/>
+              </w:rPr>
             </w:pPr>
             <w:r>
               <w:rPr>
                 <w:rFonts w:eastAsia="Calibri"/>
                 <w:kern w:val="2"/>
-                <w:szCs w:val="22"/>
+                <w:sz w:val="20"/>
+                <w:szCs w:val="20"/>
                 <w:lang w:eastAsia="en-US"/>
               </w:rPr>
-              <w:t>Do</w:t>
-            </w:r>
-          </w:p>
-        </w:tc>
-        <w:tc>
-          <w:tcPr>
-            <w:tcW w:w="1510" w:type="dxa"/>
+              <w:t>N</w:t>
+            </w:r>
+          </w:p>
+        </w:tc>
+        <w:tc>
+          <w:tcPr>
+            <w:tcW w:w="1509" w:type="dxa"/>
             <w:vAlign w:val="center"/>
           </w:tcPr>
           <w:p>
             <w:pPr>
               <w:spacing w:line="240" w:lineRule="auto"/>
               <w:jc w:val="center"/>
-            </w:pPr>
-            <w:r>
-              <w:rPr>
-                <w:rFonts w:eastAsia="Calibri"/>
-                <w:kern w:val="2"/>
-                <w:szCs w:val="22"/>
-                <w:lang w:eastAsia="en-US"/>
-              </w:rPr>
-              <w:t>N</w:t>
-            </w:r>
-          </w:p>
-        </w:tc>
-        <w:tc>
-          <w:tcPr>
-            <w:tcW w:w="1509" w:type="dxa"/>
-            <w:vAlign w:val="center"/>
-          </w:tcPr>
-          <w:p>
-            <w:pPr>
-              <w:spacing w:line="240" w:lineRule="auto"/>
-              <w:jc w:val="center"/>
-            </w:pPr>
+              <w:rPr>
+                <w:sz w:val="20"/>
+                <w:szCs w:val="20"/>
+              </w:rPr>
+            </w:pPr>
+            <w:proofErr w:type="spellStart"/>
             <w:r>
               <w:rPr>
                 <w:rFonts w:eastAsia="Calibri"/>
                 <w:bCs/>
                 <w:kern w:val="2"/>
-                <w:szCs w:val="22"/>
+                <w:sz w:val="20"/>
+                <w:szCs w:val="20"/>
                 <w:lang w:eastAsia="en-US"/>
               </w:rPr>
               <w:t>εm</w:t>
             </w:r>
+            <w:proofErr w:type="spellEnd"/>
           </w:p>
         </w:tc>
         <w:tc>
@@ -2094,17 +2352,24 @@
             <w:pPr>
               <w:spacing w:line="240" w:lineRule="auto"/>
               <w:jc w:val="center"/>
-            </w:pPr>
+              <w:rPr>
+                <w:sz w:val="20"/>
+                <w:szCs w:val="20"/>
+              </w:rPr>
+            </w:pPr>
+            <w:proofErr w:type="spellStart"/>
             <w:r>
               <w:rPr>
                 <w:rFonts w:eastAsia="Calibri"/>
                 <w:bCs/>
                 <w:kern w:val="2"/>
-                <w:szCs w:val="22"/>
+                <w:sz w:val="20"/>
+                <w:szCs w:val="20"/>
                 <w:lang w:eastAsia="en-US"/>
               </w:rPr>
               <w:t>εf</w:t>
             </w:r>
+            <w:proofErr w:type="spellEnd"/>
           </w:p>
         </w:tc>
         <w:tc>
@@ -2116,12 +2381,17 @@
             <w:pPr>
               <w:spacing w:line="240" w:lineRule="auto"/>
               <w:jc w:val="center"/>
+              <w:rPr>
+                <w:sz w:val="20"/>
+                <w:szCs w:val="20"/>
+              </w:rPr>
             </w:pPr>
             <w:r>
               <w:rPr>
                 <w:rFonts w:eastAsia="Calibri"/>
                 <w:kern w:val="2"/>
-                <w:szCs w:val="22"/>
+                <w:sz w:val="20"/>
+                <w:szCs w:val="20"/>
                 <w:lang w:eastAsia="en-US"/>
               </w:rPr>
               <w:t>d</w:t>
@@ -2133,6 +2403,10 @@
     <w:p>
       <w:pPr>
         <w:jc w:val="center"/>
+        <w:rPr>
+          <w:sz w:val="20"/>
+          <w:szCs w:val="20"/>
+        </w:rPr>
       </w:pPr>
     </w:p>
     <w:tbl>
@@ -2169,12 +2443,17 @@
             <w:pPr>
               <w:spacing w:line="240" w:lineRule="auto"/>
               <w:jc w:val="center"/>
+              <w:rPr>
+                <w:sz w:val="20"/>
+                <w:szCs w:val="20"/>
+              </w:rPr>
             </w:pPr>
             <w:r>
               <w:rPr>
                 <w:rFonts w:eastAsia="Calibri"/>
                 <w:kern w:val="2"/>
-                <w:szCs w:val="22"/>
+                <w:sz w:val="20"/>
+                <w:szCs w:val="20"/>
                 <w:lang w:eastAsia="en-US"/>
               </w:rPr>
               <w:t>Od</w:t>
@@ -2193,12 +2472,17 @@
             <w:pPr>
               <w:spacing w:line="240" w:lineRule="auto"/>
               <w:jc w:val="center"/>
+              <w:rPr>
+                <w:sz w:val="20"/>
+                <w:szCs w:val="20"/>
+              </w:rPr>
             </w:pPr>
             <w:r>
               <w:rPr>
                 <w:rFonts w:eastAsia="Calibri"/>
                 <w:kern w:val="2"/>
-                <w:szCs w:val="22"/>
+                <w:sz w:val="20"/>
+                <w:szCs w:val="20"/>
                 <w:lang w:eastAsia="en-US"/>
               </w:rPr>
               <w:t>Do</w:t>
@@ -2217,12 +2501,17 @@
             <w:pPr>
               <w:spacing w:line="240" w:lineRule="auto"/>
               <w:jc w:val="center"/>
+              <w:rPr>
+                <w:sz w:val="20"/>
+                <w:szCs w:val="20"/>
+              </w:rPr>
             </w:pPr>
             <w:r>
               <w:rPr>
                 <w:rFonts w:eastAsia="Calibri"/>
                 <w:kern w:val="2"/>
-                <w:szCs w:val="22"/>
+                <w:sz w:val="20"/>
+                <w:szCs w:val="20"/>
                 <w:lang w:eastAsia="en-US"/>
               </w:rPr>
               <w:t>Nid</w:t>
@@ -2241,12 +2530,17 @@
             <w:pPr>
               <w:spacing w:line="240" w:lineRule="auto"/>
               <w:jc w:val="center"/>
+              <w:rPr>
+                <w:sz w:val="20"/>
+                <w:szCs w:val="20"/>
+              </w:rPr>
             </w:pPr>
             <w:r>
               <w:rPr>
                 <w:rFonts w:eastAsia="Calibri"/>
                 <w:kern w:val="2"/>
-                <w:szCs w:val="22"/>
+                <w:sz w:val="20"/>
+                <w:szCs w:val="20"/>
                 <w:lang w:eastAsia="en-US"/>
               </w:rPr>
               <w:t>Kok</w:t>
@@ -2265,12 +2559,17 @@
             <w:pPr>
               <w:spacing w:line="240" w:lineRule="auto"/>
               <w:jc w:val="center"/>
+              <w:rPr>
+                <w:sz w:val="20"/>
+                <w:szCs w:val="20"/>
+              </w:rPr>
             </w:pPr>
             <w:r>
               <w:rPr>
                 <w:rFonts w:eastAsia="Calibri"/>
                 <w:kern w:val="2"/>
-                <w:szCs w:val="22"/>
+                <w:sz w:val="20"/>
+                <w:szCs w:val="20"/>
                 <w:lang w:eastAsia="en-US"/>
               </w:rPr>
               <w:t>Nok</w:t>
@@ -2289,12 +2588,17 @@
             <w:pPr>
               <w:spacing w:line="240" w:lineRule="auto"/>
               <w:jc w:val="center"/>
+              <w:rPr>
+                <w:sz w:val="20"/>
+                <w:szCs w:val="20"/>
+              </w:rPr>
             </w:pPr>
             <w:r>
               <w:rPr>
                 <w:rFonts w:eastAsia="Calibri"/>
                 <w:kern w:val="2"/>
-                <w:szCs w:val="22"/>
+                <w:sz w:val="20"/>
+                <w:szCs w:val="20"/>
                 <w:lang w:eastAsia="en-US"/>
               </w:rPr>
               <w:t>Odrzucone</w:t>
@@ -2310,12 +2614,17 @@
             <w:pPr>
               <w:spacing w:line="240" w:lineRule="auto"/>
               <w:jc w:val="center"/>
+              <w:rPr>
+                <w:sz w:val="20"/>
+                <w:szCs w:val="20"/>
+              </w:rPr>
             </w:pPr>
             <w:r>
               <w:rPr>
                 <w:rFonts w:eastAsia="Calibri"/>
                 <w:kern w:val="2"/>
-                <w:szCs w:val="22"/>
+                <w:sz w:val="20"/>
+                <w:szCs w:val="20"/>
                 <w:lang w:eastAsia="en-US"/>
               </w:rPr>
               <w:t>r</w:t>
@@ -2337,15 +2646,11 @@
           <w:numId w:val="12"/>
         </w:numPr>
       </w:pPr>
-      <w:bookmarkStart w:id="24" w:name="_Toc417902842"/>
-      <w:bookmarkStart w:id="25" w:name="_Toc23859317"/>
-      <w:bookmarkStart w:id="26" w:name="_Toc82423783"/>
-      <w:bookmarkEnd w:id="24"/>
+      <w:bookmarkStart w:id="20" w:name="_Toc417902842"/>
+      <w:bookmarkEnd w:id="20"/>
       <w:r>
-        <w:t>Badanie w okresie nocnym (N200)</w:t>
+        <w:t>order3</w:t>
       </w:r>
-      <w:bookmarkEnd w:id="25"/>
-      <w:bookmarkEnd w:id="26"/>
     </w:p>
     <w:p>
       <w:pPr>
@@ -2386,12 +2691,17 @@
             <w:pPr>
               <w:spacing w:line="240" w:lineRule="auto"/>
               <w:jc w:val="center"/>
+              <w:rPr>
+                <w:sz w:val="20"/>
+                <w:szCs w:val="20"/>
+              </w:rPr>
             </w:pPr>
             <w:r>
               <w:rPr>
                 <w:rFonts w:eastAsia="Calibri"/>
                 <w:kern w:val="2"/>
-                <w:szCs w:val="22"/>
+                <w:sz w:val="20"/>
+                <w:szCs w:val="20"/>
                 <w:lang w:eastAsia="en-US"/>
               </w:rPr>
               <w:t>Od</w:t>
@@ -2407,12 +2717,17 @@
             <w:pPr>
               <w:spacing w:line="240" w:lineRule="auto"/>
               <w:jc w:val="center"/>
+              <w:rPr>
+                <w:sz w:val="20"/>
+                <w:szCs w:val="20"/>
+              </w:rPr>
             </w:pPr>
             <w:r>
               <w:rPr>
                 <w:rFonts w:eastAsia="Calibri"/>
                 <w:kern w:val="2"/>
-                <w:szCs w:val="22"/>
+                <w:sz w:val="20"/>
+                <w:szCs w:val="20"/>
                 <w:lang w:eastAsia="en-US"/>
               </w:rPr>
               <w:t>Do</w:t>
@@ -2428,12 +2743,17 @@
             <w:pPr>
               <w:spacing w:line="240" w:lineRule="auto"/>
               <w:jc w:val="center"/>
+              <w:rPr>
+                <w:sz w:val="20"/>
+                <w:szCs w:val="20"/>
+              </w:rPr>
             </w:pPr>
             <w:r>
               <w:rPr>
                 <w:rFonts w:eastAsia="Calibri"/>
                 <w:kern w:val="2"/>
-                <w:szCs w:val="22"/>
+                <w:sz w:val="20"/>
+                <w:szCs w:val="20"/>
                 <w:lang w:eastAsia="en-US"/>
               </w:rPr>
               <w:t>N</w:t>
@@ -2449,17 +2769,24 @@
             <w:pPr>
               <w:spacing w:line="240" w:lineRule="auto"/>
               <w:jc w:val="center"/>
-            </w:pPr>
+              <w:rPr>
+                <w:sz w:val="20"/>
+                <w:szCs w:val="20"/>
+              </w:rPr>
+            </w:pPr>
+            <w:proofErr w:type="spellStart"/>
             <w:r>
               <w:rPr>
                 <w:rFonts w:eastAsia="Calibri"/>
                 <w:bCs/>
                 <w:kern w:val="2"/>
-                <w:szCs w:val="22"/>
+                <w:sz w:val="20"/>
+                <w:szCs w:val="20"/>
                 <w:lang w:eastAsia="en-US"/>
               </w:rPr>
               <w:t>εm</w:t>
             </w:r>
+            <w:proofErr w:type="spellEnd"/>
           </w:p>
         </w:tc>
         <w:tc>
@@ -2471,17 +2798,24 @@
             <w:pPr>
               <w:spacing w:line="240" w:lineRule="auto"/>
               <w:jc w:val="center"/>
-            </w:pPr>
+              <w:rPr>
+                <w:sz w:val="20"/>
+                <w:szCs w:val="20"/>
+              </w:rPr>
+            </w:pPr>
+            <w:proofErr w:type="spellStart"/>
             <w:r>
               <w:rPr>
                 <w:rFonts w:eastAsia="Calibri"/>
                 <w:bCs/>
                 <w:kern w:val="2"/>
-                <w:szCs w:val="22"/>
+                <w:sz w:val="20"/>
+                <w:szCs w:val="20"/>
                 <w:lang w:eastAsia="en-US"/>
               </w:rPr>
               <w:t>εf</w:t>
             </w:r>
+            <w:proofErr w:type="spellEnd"/>
           </w:p>
         </w:tc>
         <w:tc>
@@ -2493,12 +2827,17 @@
             <w:pPr>
               <w:spacing w:line="240" w:lineRule="auto"/>
               <w:jc w:val="center"/>
+              <w:rPr>
+                <w:sz w:val="20"/>
+                <w:szCs w:val="20"/>
+              </w:rPr>
             </w:pPr>
             <w:r>
               <w:rPr>
                 <w:rFonts w:eastAsia="Calibri"/>
                 <w:kern w:val="2"/>
-                <w:szCs w:val="22"/>
+                <w:sz w:val="20"/>
+                <w:szCs w:val="20"/>
                 <w:lang w:eastAsia="en-US"/>
               </w:rPr>
               <w:t>d</w:t>
@@ -2510,6 +2849,10 @@
     <w:p>
       <w:pPr>
         <w:jc w:val="center"/>
+        <w:rPr>
+          <w:sz w:val="20"/>
+          <w:szCs w:val="20"/>
+        </w:rPr>
       </w:pPr>
     </w:p>
     <w:tbl>
@@ -2546,12 +2889,17 @@
             <w:pPr>
               <w:spacing w:line="240" w:lineRule="auto"/>
               <w:jc w:val="center"/>
+              <w:rPr>
+                <w:sz w:val="20"/>
+                <w:szCs w:val="20"/>
+              </w:rPr>
             </w:pPr>
             <w:r>
               <w:rPr>
                 <w:rFonts w:eastAsia="Calibri"/>
                 <w:kern w:val="2"/>
-                <w:szCs w:val="22"/>
+                <w:sz w:val="20"/>
+                <w:szCs w:val="20"/>
                 <w:lang w:eastAsia="en-US"/>
               </w:rPr>
               <w:t>Od</w:t>
@@ -2570,12 +2918,17 @@
             <w:pPr>
               <w:spacing w:line="240" w:lineRule="auto"/>
               <w:jc w:val="center"/>
+              <w:rPr>
+                <w:sz w:val="20"/>
+                <w:szCs w:val="20"/>
+              </w:rPr>
             </w:pPr>
             <w:r>
               <w:rPr>
                 <w:rFonts w:eastAsia="Calibri"/>
                 <w:kern w:val="2"/>
-                <w:szCs w:val="22"/>
+                <w:sz w:val="20"/>
+                <w:szCs w:val="20"/>
                 <w:lang w:eastAsia="en-US"/>
               </w:rPr>
               <w:t>Do</w:t>
@@ -2594,12 +2947,17 @@
             <w:pPr>
               <w:spacing w:line="240" w:lineRule="auto"/>
               <w:jc w:val="center"/>
+              <w:rPr>
+                <w:sz w:val="20"/>
+                <w:szCs w:val="20"/>
+              </w:rPr>
             </w:pPr>
             <w:r>
               <w:rPr>
                 <w:rFonts w:eastAsia="Calibri"/>
                 <w:kern w:val="2"/>
-                <w:szCs w:val="22"/>
+                <w:sz w:val="20"/>
+                <w:szCs w:val="20"/>
                 <w:lang w:eastAsia="en-US"/>
               </w:rPr>
               <w:t>Nid</w:t>
@@ -2618,12 +2976,17 @@
             <w:pPr>
               <w:spacing w:line="240" w:lineRule="auto"/>
               <w:jc w:val="center"/>
+              <w:rPr>
+                <w:sz w:val="20"/>
+                <w:szCs w:val="20"/>
+              </w:rPr>
             </w:pPr>
             <w:r>
               <w:rPr>
                 <w:rFonts w:eastAsia="Calibri"/>
                 <w:kern w:val="2"/>
-                <w:szCs w:val="22"/>
+                <w:sz w:val="20"/>
+                <w:szCs w:val="20"/>
                 <w:lang w:eastAsia="en-US"/>
               </w:rPr>
               <w:t>Kok</w:t>
@@ -2642,12 +3005,17 @@
             <w:pPr>
               <w:spacing w:line="240" w:lineRule="auto"/>
               <w:jc w:val="center"/>
+              <w:rPr>
+                <w:sz w:val="20"/>
+                <w:szCs w:val="20"/>
+              </w:rPr>
             </w:pPr>
             <w:r>
               <w:rPr>
                 <w:rFonts w:eastAsia="Calibri"/>
                 <w:kern w:val="2"/>
-                <w:szCs w:val="22"/>
+                <w:sz w:val="20"/>
+                <w:szCs w:val="20"/>
                 <w:lang w:eastAsia="en-US"/>
               </w:rPr>
               <w:t>Nok</w:t>
@@ -2666,12 +3034,17 @@
             <w:pPr>
               <w:spacing w:line="240" w:lineRule="auto"/>
               <w:jc w:val="center"/>
+              <w:rPr>
+                <w:sz w:val="20"/>
+                <w:szCs w:val="20"/>
+              </w:rPr>
             </w:pPr>
             <w:r>
               <w:rPr>
                 <w:rFonts w:eastAsia="Calibri"/>
                 <w:kern w:val="2"/>
-                <w:szCs w:val="22"/>
+                <w:sz w:val="20"/>
+                <w:szCs w:val="20"/>
                 <w:lang w:eastAsia="en-US"/>
               </w:rPr>
               <w:t>Odrzucone</w:t>
@@ -2687,12 +3060,17 @@
             <w:pPr>
               <w:spacing w:line="240" w:lineRule="auto"/>
               <w:jc w:val="center"/>
+              <w:rPr>
+                <w:sz w:val="20"/>
+                <w:szCs w:val="20"/>
+              </w:rPr>
             </w:pPr>
             <w:r>
               <w:rPr>
                 <w:rFonts w:eastAsia="Calibri"/>
                 <w:kern w:val="2"/>
-                <w:szCs w:val="22"/>
+                <w:sz w:val="20"/>
+                <w:szCs w:val="20"/>
                 <w:lang w:eastAsia="en-US"/>
               </w:rPr>
               <w:t>r</w:t>
@@ -2714,17 +3092,17 @@
           <w:numId w:val="13"/>
         </w:numPr>
       </w:pPr>
-      <w:bookmarkStart w:id="27" w:name="__DdeLink__3593_14458426771"/>
-      <w:bookmarkStart w:id="28" w:name="_Toc417902843"/>
-      <w:bookmarkStart w:id="29" w:name="_Toc23859318"/>
-      <w:bookmarkStart w:id="30" w:name="_Toc82423784"/>
-      <w:bookmarkEnd w:id="27"/>
-      <w:bookmarkEnd w:id="28"/>
+      <w:bookmarkStart w:id="21" w:name="__DdeLink__3593_14458426771"/>
+      <w:bookmarkStart w:id="22" w:name="_Toc417902843"/>
+      <w:bookmarkStart w:id="23" w:name="_Toc23859318"/>
+      <w:bookmarkStart w:id="24" w:name="_Toc82423784"/>
+      <w:bookmarkEnd w:id="21"/>
+      <w:bookmarkEnd w:id="22"/>
       <w:r>
         <w:t>Podsumowanie</w:t>
       </w:r>
-      <w:bookmarkEnd w:id="29"/>
-      <w:bookmarkEnd w:id="30"/>
+      <w:bookmarkEnd w:id="23"/>
+      <w:bookmarkEnd w:id="24"/>
     </w:p>
     <w:p>
       <w:r>
@@ -2774,6 +3152,7 @@
       <w:tr>
         <w:trPr>
           <w:cantSplit/>
+          <w:trHeight w:val="500"/>
           <w:jc w:val="center"/>
         </w:trPr>
         <w:tc>
@@ -2811,6 +3190,7 @@
               <w:pStyle w:val="Table2"/>
               <w:jc w:val="center"/>
             </w:pPr>
+            <w:proofErr w:type="spellStart"/>
             <w:r>
               <w:rPr>
                 <w:rFonts w:cs="Arial"/>
@@ -2824,6 +3204,7 @@
               </w:rPr>
               <w:t>m</w:t>
             </w:r>
+            <w:proofErr w:type="spellEnd"/>
           </w:p>
         </w:tc>
         <w:tc>
@@ -2841,6 +3222,7 @@
               <w:pStyle w:val="Table2"/>
               <w:jc w:val="center"/>
             </w:pPr>
+            <w:proofErr w:type="spellStart"/>
             <w:r>
               <w:rPr>
                 <w:rFonts w:cs="Arial"/>
@@ -2854,6 +3236,7 @@
               </w:rPr>
               <w:t>f</w:t>
             </w:r>
+            <w:proofErr w:type="spellEnd"/>
           </w:p>
         </w:tc>
         <w:tc>
@@ -3418,7 +3801,7 @@
         <w:noProof/>
       </w:rPr>
       <w:drawing>
-        <wp:inline distT="0" distB="0" distL="0" distR="0" wp14:anchorId="5AB8DB4F">
+        <wp:inline distT="0" distB="0" distL="0" distR="0" wp14:anchorId="36905422">
           <wp:extent cx="1085850" cy="742950"/>
           <wp:effectExtent l="0" t="0" r="0" b="0"/>
           <wp:docPr id="2" name="Picture" descr="Logo (50 mm)"/>
@@ -3473,7 +3856,7 @@
         <w:noProof/>
       </w:rPr>
       <w:drawing>
-        <wp:inline distT="0" distB="0" distL="0" distR="0" wp14:anchorId="00C2557F">
+        <wp:inline distT="0" distB="0" distL="0" distR="0" wp14:anchorId="59F86688">
           <wp:extent cx="1085850" cy="742950"/>
           <wp:effectExtent l="0" t="0" r="0" b="0"/>
           <wp:docPr id="3" name="Picture" descr="Logo (50 mm)"/>
@@ -3536,7 +3919,7 @@
         <w:noProof/>
       </w:rPr>
       <w:drawing>
-        <wp:inline distT="0" distB="0" distL="0" distR="0" wp14:anchorId="3A569CEA">
+        <wp:inline distT="0" distB="0" distL="0" distR="0" wp14:anchorId="29824281">
           <wp:extent cx="1085850" cy="742950"/>
           <wp:effectExtent l="0" t="0" r="0" b="0"/>
           <wp:docPr id="11" name="Image3" descr="Logo (50 mm)"/>
@@ -3589,7 +3972,7 @@
         <w:noProof/>
       </w:rPr>
       <w:drawing>
-        <wp:inline distT="0" distB="0" distL="0" distR="0" wp14:anchorId="27CE8431">
+        <wp:inline distT="0" distB="0" distL="0" distR="0" wp14:anchorId="053E1334">
           <wp:extent cx="1085850" cy="742950"/>
           <wp:effectExtent l="0" t="0" r="0" b="0"/>
           <wp:docPr id="12" name="Image3" descr="Logo (50 mm)"/>

</xml_diff>

<commit_message>
cleaned up code, added automatic table of content updating
</commit_message>
<xml_diff>
--- a/Raport z testu kamer ANPR Krzykosy 2023_template.docx
+++ b/Raport z testu kamer ANPR Krzykosy 2023_template.docx
@@ -18,7 +18,7 @@
         <w:rPr>
           <w:noProof/>
         </w:rPr>
-        <w:pict w14:anchorId="53B9566C">
+        <w:pict w14:anchorId="0C6C8C7C">
           <v:rect id="Rectangle 25" o:spid="_x0000_s1053" style="position:absolute;left:0;text-align:left;margin-left:49.8pt;margin-top:144.25pt;width:404.3pt;height:191.3pt;z-index:251650560;visibility:visible;mso-wrap-style:square;mso-wrap-distance-left:9.35pt;mso-wrap-distance-top:0;mso-wrap-distance-right:10.05pt;mso-wrap-distance-bottom:.75pt;mso-position-horizontal:absolute;mso-position-horizontal-relative:margin;mso-position-vertical:absolute;mso-position-vertical-relative:margin;v-text-anchor:top" o:gfxdata="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" o:allowincell="f" stroked="f" strokeweight="0">
             <v:textbox inset="0,0,0,0">
               <w:txbxContent>
@@ -260,12 +260,14 @@
         <w:pStyle w:val="TextBody"/>
         <w:jc w:val="right"/>
       </w:pPr>
+      <w:proofErr w:type="spellStart"/>
       <w:r>
         <w:rPr>
           <w:rFonts w:cs="Times New Roman"/>
         </w:rPr>
-        <w:t>Poznań, 28.08.2023</w:t>
+        <w:t>today</w:t>
       </w:r>
+      <w:proofErr w:type="spellEnd"/>
     </w:p>
     <w:tbl>
       <w:tblPr>
@@ -521,14 +523,6 @@
           <w:formProt w:val="0"/>
           <w:docGrid w:linePitch="100"/>
         </w:sectPr>
-      </w:pPr>
-    </w:p>
-    <w:p>
-      <w:pPr>
-        <w:pStyle w:val="Spistreci1"/>
-        <w:tabs>
-          <w:tab w:val="right" w:leader="dot" w:pos="9962"/>
-        </w:tabs>
       </w:pPr>
     </w:p>
     <w:sdt>
@@ -782,19 +776,7 @@
             <w:rPr>
               <w:rFonts w:eastAsia="SimSun"/>
             </w:rPr>
-            <w:t xml:space="preserve">Badanie w </w:t>
-          </w:r>
-          <w:r>
-            <w:rPr>
-              <w:rFonts w:eastAsia="SimSun"/>
-            </w:rPr>
-            <w:t>order1</w:t>
-          </w:r>
-          <w:r>
-            <w:rPr>
-              <w:rFonts w:eastAsia="SimSun"/>
-            </w:rPr>
-            <w:t>asdasd</w:t>
+            <w:t>toc1</w:t>
           </w:r>
           <w:r>
             <w:rPr>
@@ -838,7 +820,7 @@
             <w:rPr>
               <w:rFonts w:eastAsia="SimSun"/>
             </w:rPr>
-            <w:t>Badanie w okresie po południu (DP500)</w:t>
+            <w:t>toc2</w:t>
           </w:r>
           <w:r>
             <w:rPr>
@@ -882,7 +864,7 @@
             <w:rPr>
               <w:rFonts w:eastAsia="SimSun"/>
             </w:rPr>
-            <w:t>Badanie w okresie nocnym (N200)</w:t>
+            <w:t>toc3</w:t>
           </w:r>
           <w:r>
             <w:rPr>
@@ -944,6 +926,14 @@
         </w:p>
       </w:sdtContent>
     </w:sdt>
+    <w:p>
+      <w:pPr>
+        <w:pStyle w:val="Spistreci1"/>
+        <w:tabs>
+          <w:tab w:val="right" w:leader="dot" w:pos="9962"/>
+        </w:tabs>
+      </w:pPr>
+    </w:p>
     <w:p>
       <w:pPr>
         <w:pStyle w:val="Spistreci3"/>
@@ -1196,7 +1186,7 @@
         <w:rPr>
           <w:noProof/>
         </w:rPr>
-        <w:pict w14:anchorId="0835552A">
+        <w:pict w14:anchorId="3B561F81">
           <v:shapetype id="_x0000_t66" coordsize="21600,21600" o:spt="66" adj="5400,5400" path="m@0,l@0@1,21600@1,21600@2@0@2@0,21600,,10800xe">
             <v:stroke joinstyle="miter"/>
             <v:formulas>
@@ -1223,7 +1213,7 @@
         </w:tabs>
       </w:pPr>
       <w:r>
-        <w:pict w14:anchorId="7F05253C">
+        <w:pict w14:anchorId="06FA716A">
           <v:rect id="Prostokąt 13" o:spid="_x0000_s1064" style="width:193.95pt;height:128.05pt;visibility:visible;mso-wrap-style:square;mso-left-percent:-10001;mso-top-percent:-10001;mso-position-horizontal:absolute;mso-position-horizontal-relative:char;mso-position-vertical:absolute;mso-position-vertical-relative:line;mso-left-percent:-10001;mso-top-percent:-10001;v-text-anchor:top" strokeweight=".26mm">
             <w10:anchorlock/>
           </v:rect>
@@ -1233,7 +1223,7 @@
         <w:rPr>
           <w:noProof/>
         </w:rPr>
-        <w:pict w14:anchorId="03725D19">
+        <w:pict w14:anchorId="50DDA4C8">
           <v:shapetype id="_x0000_t13" coordsize="21600,21600" o:spt="13" adj="16200,5400" path="m@0,l@0@1,0@1,0@2@0@2@0,21600,21600,10800xe">
             <v:stroke joinstyle="miter"/>
             <v:formulas>
@@ -1257,7 +1247,7 @@
         <w:rPr>
           <w:noProof/>
         </w:rPr>
-        <w:pict w14:anchorId="556A2F1E">
+        <w:pict w14:anchorId="62076C1D">
           <v:group id="Grupa 8" o:spid="_x0000_s1047" style="position:absolute;left:0;text-align:left;margin-left:59.55pt;margin-top:74pt;width:69.85pt;height:44.35pt;z-index:251653632;mso-wrap-distance-left:.45pt;mso-wrap-distance-top:.45pt;mso-wrap-distance-right:.4pt;mso-wrap-distance-bottom:.4pt;mso-position-horizontal-relative:text;mso-position-vertical-relative:text" coordsize="8870,5634" o:gfxdata="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">
             <v:oval id="Owal 11" o:spid="_x0000_s1048" style="position:absolute;width:8870;height:5634;visibility:visible;mso-wrap-style:square;v-text-anchor:top" o:gfxdata="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" strokeweight=".26mm"/>
             <v:rect id="Prostokąt 12" o:spid="_x0000_s1049" style="position:absolute;left:666;top:1288;width:7250;height:2866;visibility:visible;mso-wrap-style:square;v-text-anchor:top" o:gfxdata="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" stroked="f" strokeweight="0">
@@ -1288,7 +1278,7 @@
         <w:rPr>
           <w:noProof/>
         </w:rPr>
-        <w:pict w14:anchorId="659E8416">
+        <w:pict w14:anchorId="51CB7E1C">
           <v:shapetype id="_x0000_t32" coordsize="21600,21600" o:spt="32" o:oned="t" path="m,l21600,21600e" filled="f">
             <v:path arrowok="t" fillok="f" o:connecttype="none"/>
             <o:lock v:ext="edit" shapetype="t"/>
@@ -1408,7 +1398,7 @@
               </w:rPr>
             </w:pPr>
             <w:r>
-              <w:pict w14:anchorId="0D3E394E">
+              <w:pict w14:anchorId="06B1CF64">
                 <v:shapetype id="_x0000_t75" coordsize="21600,21600" o:spt="75" o:preferrelative="t" path="m@4@5l@4@11@9@11@9@5xe" filled="f" stroked="f">
                   <v:stroke joinstyle="miter"/>
                   <v:formulas>
@@ -1434,11 +1424,11 @@
               </w:pict>
             </w:r>
             <w:r>
-              <w:object w:dxaOrig="2460" w:dyaOrig="555" w14:anchorId="27291BBC">
+              <w:object w:dxaOrig="2460" w:dyaOrig="555" w14:anchorId="6E6DF349">
                 <v:shape id="ole_rId8" o:spid="_x0000_i1026" type="#_x0000_t75" style="width:123.05pt;height:27.65pt;visibility:visible;mso-wrap-distance-right:0" o:ole="" filled="t">
                   <v:imagedata r:id="rId21" o:title=""/>
                 </v:shape>
-                <o:OLEObject Type="Embed" ProgID="PBrush" ShapeID="ole_rId8" DrawAspect="Content" ObjectID="_1777288833" r:id="rId22"/>
+                <o:OLEObject Type="Embed" ProgID="PBrush" ShapeID="ole_rId8" DrawAspect="Content" ObjectID="_1777371043" r:id="rId22"/>
               </w:object>
             </w:r>
           </w:p>
@@ -1455,18 +1445,18 @@
               </w:rPr>
             </w:pPr>
             <w:r>
-              <w:pict w14:anchorId="6F19D030">
+              <w:pict w14:anchorId="0B1B2E0F">
                 <v:shape id="_x0000_tole_rId10" o:spid="_x0000_s1043" type="#_x0000_t75" style="position:absolute;left:0;text-align:left;margin-left:0;margin-top:0;width:50pt;height:50pt;z-index:251656704;visibility:hidden;mso-position-horizontal-relative:text;mso-position-vertical-relative:text">
                   <o:lock v:ext="edit" selection="t"/>
                 </v:shape>
               </w:pict>
             </w:r>
             <w:r>
-              <w:object w:dxaOrig="2880" w:dyaOrig="690" w14:anchorId="4C54B9EC">
+              <w:object w:dxaOrig="2880" w:dyaOrig="690" w14:anchorId="2CC2B6B7">
                 <v:shape id="ole_rId10" o:spid="_x0000_i1027" type="#_x0000_t75" style="width:2in;height:34.35pt;visibility:visible;mso-wrap-distance-right:0" o:ole="" filled="t">
                   <v:imagedata r:id="rId23" o:title=""/>
                 </v:shape>
-                <o:OLEObject Type="Embed" ProgID="PBrush" ShapeID="ole_rId10" DrawAspect="Content" ObjectID="_1777288834" r:id="rId24"/>
+                <o:OLEObject Type="Embed" ProgID="PBrush" ShapeID="ole_rId10" DrawAspect="Content" ObjectID="_1777371044" r:id="rId24"/>
               </w:object>
             </w:r>
           </w:p>
@@ -1485,18 +1475,18 @@
               </w:rPr>
             </w:pPr>
             <w:r>
-              <w:pict w14:anchorId="696D6F91">
+              <w:pict w14:anchorId="44E845F9">
                 <v:shape id="_x0000_tole_rId12" o:spid="_x0000_s1041" type="#_x0000_t75" style="position:absolute;left:0;text-align:left;margin-left:0;margin-top:0;width:50pt;height:50pt;z-index:251657728;visibility:hidden;mso-position-horizontal-relative:text;mso-position-vertical-relative:text">
                   <o:lock v:ext="edit" selection="t"/>
                 </v:shape>
               </w:pict>
             </w:r>
             <w:r>
-              <w:object w:dxaOrig="2505" w:dyaOrig="495" w14:anchorId="265E0FE7">
+              <w:object w:dxaOrig="2505" w:dyaOrig="495" w14:anchorId="1DD143D7">
                 <v:shape id="ole_rId12" o:spid="_x0000_i1028" type="#_x0000_t75" style="width:126.4pt;height:24.3pt;visibility:visible;mso-wrap-distance-right:0" o:ole="" filled="t">
                   <v:imagedata r:id="rId25" o:title=""/>
                 </v:shape>
-                <o:OLEObject Type="Embed" ProgID="PBrush" ShapeID="ole_rId12" DrawAspect="Content" ObjectID="_1777288835" r:id="rId26"/>
+                <o:OLEObject Type="Embed" ProgID="PBrush" ShapeID="ole_rId12" DrawAspect="Content" ObjectID="_1777371045" r:id="rId26"/>
               </w:object>
             </w:r>
           </w:p>
@@ -1513,18 +1503,18 @@
               </w:rPr>
             </w:pPr>
             <w:r>
-              <w:pict w14:anchorId="0194DEEC">
+              <w:pict w14:anchorId="0024558B">
                 <v:shape id="_x0000_tole_rId14" o:spid="_x0000_s1039" type="#_x0000_t75" style="position:absolute;left:0;text-align:left;margin-left:0;margin-top:0;width:50pt;height:50pt;z-index:251658752;visibility:hidden;mso-position-horizontal-relative:text;mso-position-vertical-relative:text">
                   <o:lock v:ext="edit" selection="t"/>
                 </v:shape>
               </w:pict>
             </w:r>
             <w:r>
-              <w:object w:dxaOrig="2445" w:dyaOrig="585" w14:anchorId="4738BA95">
+              <w:object w:dxaOrig="2445" w:dyaOrig="585" w14:anchorId="0CF25F16">
                 <v:shape id="ole_rId14" o:spid="_x0000_i1029" type="#_x0000_t75" style="width:123.05pt;height:29.3pt;visibility:visible;mso-wrap-distance-right:0" o:ole="" filled="t">
                   <v:imagedata r:id="rId27" o:title=""/>
                 </v:shape>
-                <o:OLEObject Type="Embed" ProgID="PBrush" ShapeID="ole_rId14" DrawAspect="Content" ObjectID="_1777288836" r:id="rId28"/>
+                <o:OLEObject Type="Embed" ProgID="PBrush" ShapeID="ole_rId14" DrawAspect="Content" ObjectID="_1777371046" r:id="rId28"/>
               </w:object>
             </w:r>
           </w:p>
@@ -1543,18 +1533,18 @@
               </w:rPr>
             </w:pPr>
             <w:r>
-              <w:pict w14:anchorId="665ABE78">
+              <w:pict w14:anchorId="49367B33">
                 <v:shape id="_x0000_tole_rId16" o:spid="_x0000_s1037" type="#_x0000_t75" style="position:absolute;left:0;text-align:left;margin-left:0;margin-top:0;width:50pt;height:50pt;z-index:251659776;visibility:hidden;mso-position-horizontal-relative:text;mso-position-vertical-relative:text">
                   <o:lock v:ext="edit" selection="t"/>
                 </v:shape>
               </w:pict>
             </w:r>
             <w:r>
-              <w:object w:dxaOrig="2625" w:dyaOrig="465" w14:anchorId="4249ECD1">
+              <w:object w:dxaOrig="2625" w:dyaOrig="465" w14:anchorId="4A214230">
                 <v:shape id="ole_rId16" o:spid="_x0000_i1030" type="#_x0000_t75" style="width:131.45pt;height:23.45pt;visibility:visible;mso-wrap-distance-right:0" o:ole="" filled="t">
                   <v:imagedata r:id="rId29" o:title=""/>
                 </v:shape>
-                <o:OLEObject Type="Embed" ProgID="PBrush" ShapeID="ole_rId16" DrawAspect="Content" ObjectID="_1777288837" r:id="rId30"/>
+                <o:OLEObject Type="Embed" ProgID="PBrush" ShapeID="ole_rId16" DrawAspect="Content" ObjectID="_1777371047" r:id="rId30"/>
               </w:object>
             </w:r>
           </w:p>
@@ -1571,18 +1561,18 @@
               </w:rPr>
             </w:pPr>
             <w:r>
-              <w:pict w14:anchorId="290EE4FF">
+              <w:pict w14:anchorId="78F500DA">
                 <v:shape id="_x0000_tole_rId18" o:spid="_x0000_s1035" type="#_x0000_t75" style="position:absolute;left:0;text-align:left;margin-left:0;margin-top:0;width:50pt;height:50pt;z-index:251660800;visibility:hidden;mso-position-horizontal-relative:text;mso-position-vertical-relative:text">
                   <o:lock v:ext="edit" selection="t"/>
                 </v:shape>
               </w:pict>
             </w:r>
             <w:r>
-              <w:object w:dxaOrig="2550" w:dyaOrig="585" w14:anchorId="3B73C0A9">
+              <w:object w:dxaOrig="2550" w:dyaOrig="585" w14:anchorId="6A2EAE18">
                 <v:shape id="ole_rId18" o:spid="_x0000_i1031" type="#_x0000_t75" style="width:128.1pt;height:29.3pt;visibility:visible;mso-wrap-distance-right:0" o:ole="" filled="t">
                   <v:imagedata r:id="rId31" o:title=""/>
                 </v:shape>
-                <o:OLEObject Type="Embed" ProgID="PBrush" ShapeID="ole_rId18" DrawAspect="Content" ObjectID="_1777288838" r:id="rId32"/>
+                <o:OLEObject Type="Embed" ProgID="PBrush" ShapeID="ole_rId18" DrawAspect="Content" ObjectID="_1777371048" r:id="rId32"/>
               </w:object>
             </w:r>
           </w:p>
@@ -1601,18 +1591,18 @@
               </w:rPr>
             </w:pPr>
             <w:r>
-              <w:pict w14:anchorId="62B2EBCF">
+              <w:pict w14:anchorId="1BD9B526">
                 <v:shape id="_x0000_tole_rId20" o:spid="_x0000_s1033" type="#_x0000_t75" style="position:absolute;left:0;text-align:left;margin-left:0;margin-top:0;width:50pt;height:50pt;z-index:251661824;visibility:hidden;mso-position-horizontal-relative:text;mso-position-vertical-relative:text">
                   <o:lock v:ext="edit" selection="t"/>
                 </v:shape>
               </w:pict>
             </w:r>
             <w:r>
-              <w:object w:dxaOrig="2445" w:dyaOrig="540" w14:anchorId="050D4AEE">
+              <w:object w:dxaOrig="2445" w:dyaOrig="540" w14:anchorId="0A0731E6">
                 <v:shape id="ole_rId20" o:spid="_x0000_i1032" type="#_x0000_t75" style="width:123.05pt;height:26.8pt;visibility:visible;mso-wrap-distance-right:0" o:ole="" filled="t">
                   <v:imagedata r:id="rId33" o:title=""/>
                 </v:shape>
-                <o:OLEObject Type="Embed" ProgID="PBrush" ShapeID="ole_rId20" DrawAspect="Content" ObjectID="_1777288839" r:id="rId34"/>
+                <o:OLEObject Type="Embed" ProgID="PBrush" ShapeID="ole_rId20" DrawAspect="Content" ObjectID="_1777371049" r:id="rId34"/>
               </w:object>
             </w:r>
           </w:p>
@@ -1629,18 +1619,18 @@
               </w:rPr>
             </w:pPr>
             <w:r>
-              <w:pict w14:anchorId="6A00410F">
+              <w:pict w14:anchorId="5111F5C8">
                 <v:shape id="_x0000_tole_rId22" o:spid="_x0000_s1031" type="#_x0000_t75" style="position:absolute;left:0;text-align:left;margin-left:0;margin-top:0;width:50pt;height:50pt;z-index:251662848;visibility:hidden;mso-position-horizontal-relative:text;mso-position-vertical-relative:text">
                   <o:lock v:ext="edit" selection="t"/>
                 </v:shape>
               </w:pict>
             </w:r>
             <w:r>
-              <w:object w:dxaOrig="2475" w:dyaOrig="585" w14:anchorId="26CCC9EC">
+              <w:object w:dxaOrig="2475" w:dyaOrig="585" w14:anchorId="390EE075">
                 <v:shape id="ole_rId22" o:spid="_x0000_i1033" type="#_x0000_t75" style="width:123.9pt;height:29.3pt;visibility:visible;mso-wrap-distance-right:0" o:ole="" filled="t">
                   <v:imagedata r:id="rId35" o:title=""/>
                 </v:shape>
-                <o:OLEObject Type="Embed" ProgID="PBrush" ShapeID="ole_rId22" DrawAspect="Content" ObjectID="_1777288840" r:id="rId36"/>
+                <o:OLEObject Type="Embed" ProgID="PBrush" ShapeID="ole_rId22" DrawAspect="Content" ObjectID="_1777371050" r:id="rId36"/>
               </w:object>
             </w:r>
           </w:p>
@@ -1659,18 +1649,18 @@
               </w:rPr>
             </w:pPr>
             <w:r>
-              <w:pict w14:anchorId="196B24AD">
+              <w:pict w14:anchorId="0AC5CA70">
                 <v:shape id="_x0000_tole_rId24" o:spid="_x0000_s1029" type="#_x0000_t75" style="position:absolute;left:0;text-align:left;margin-left:0;margin-top:0;width:50pt;height:50pt;z-index:251663872;visibility:hidden;mso-position-horizontal-relative:text;mso-position-vertical-relative:text">
                   <o:lock v:ext="edit" selection="t"/>
                 </v:shape>
               </w:pict>
             </w:r>
             <w:r>
-              <w:object w:dxaOrig="2430" w:dyaOrig="465" w14:anchorId="3E6AAE54">
+              <w:object w:dxaOrig="2430" w:dyaOrig="465" w14:anchorId="60F3EDAC">
                 <v:shape id="ole_rId24" o:spid="_x0000_i1034" type="#_x0000_t75" style="width:122.25pt;height:23.45pt;visibility:visible;mso-wrap-distance-right:0" o:ole="" filled="t">
                   <v:imagedata r:id="rId37" o:title=""/>
                 </v:shape>
-                <o:OLEObject Type="Embed" ProgID="PBrush" ShapeID="ole_rId24" DrawAspect="Content" ObjectID="_1777288841" r:id="rId38"/>
+                <o:OLEObject Type="Embed" ProgID="PBrush" ShapeID="ole_rId24" DrawAspect="Content" ObjectID="_1777371051" r:id="rId38"/>
               </w:object>
             </w:r>
           </w:p>
@@ -1687,18 +1677,18 @@
               </w:rPr>
             </w:pPr>
             <w:r>
-              <w:pict w14:anchorId="1DAEB02C">
+              <w:pict w14:anchorId="08F1C82A">
                 <v:shape id="_x0000_tole_rId26" o:spid="_x0000_s1027" type="#_x0000_t75" style="position:absolute;left:0;text-align:left;margin-left:0;margin-top:0;width:50pt;height:50pt;z-index:251664896;visibility:hidden;mso-position-horizontal-relative:text;mso-position-vertical-relative:text">
                   <o:lock v:ext="edit" selection="t"/>
                 </v:shape>
               </w:pict>
             </w:r>
             <w:r>
-              <w:object w:dxaOrig="2115" w:dyaOrig="420" w14:anchorId="51A951CA">
+              <w:object w:dxaOrig="2115" w:dyaOrig="420" w14:anchorId="3E989D38">
                 <v:shape id="ole_rId26" o:spid="_x0000_i1035" type="#_x0000_t75" style="width:106.35pt;height:20.95pt;visibility:visible;mso-wrap-distance-right:0" o:ole="" filled="t">
                   <v:imagedata r:id="rId39" o:title=""/>
                 </v:shape>
-                <o:OLEObject Type="Embed" ProgID="PBrush" ShapeID="ole_rId26" DrawAspect="Content" ObjectID="_1777288842" r:id="rId40"/>
+                <o:OLEObject Type="Embed" ProgID="PBrush" ShapeID="ole_rId26" DrawAspect="Content" ObjectID="_1777371052" r:id="rId40"/>
               </w:object>
             </w:r>
           </w:p>
@@ -1771,7 +1761,7 @@
         <w:jc w:val="left"/>
       </w:pPr>
       <w:r>
-        <w:t>Rozpoczęcie testu: 17.08.2023, godz. 07:00:11 (05:00:11 UTC); temp: ok. 21 st., słonecznie.</w:t>
+        <w:t>description1</w:t>
       </w:r>
     </w:p>
     <w:tbl>
@@ -2212,7 +2202,7 @@
     </w:p>
     <w:p>
       <w:r>
-        <w:t>Rozpoczęcie testu: 16.08.2023, godz. 14:00:00 (12:00:00 UTC); temp: ok. 32 st., słonecznie.</w:t>
+        <w:t>description2</w:t>
       </w:r>
     </w:p>
     <w:tbl>
@@ -2653,12 +2643,8 @@
       </w:r>
     </w:p>
     <w:p>
-      <w:pPr>
-        <w:pStyle w:val="Akapitzlist"/>
-        <w:ind w:left="360"/>
-      </w:pPr>
       <w:r>
-        <w:t>Rozpoczęcie testu: 16.08.2023, godz. 22:15:07 (20:15:07 UTC); temp: ok. 26 st., pochmurnie.</w:t>
+        <w:t>description3</w:t>
       </w:r>
     </w:p>
     <w:tbl>
@@ -3801,7 +3787,7 @@
         <w:noProof/>
       </w:rPr>
       <w:drawing>
-        <wp:inline distT="0" distB="0" distL="0" distR="0" wp14:anchorId="36905422">
+        <wp:inline distT="0" distB="0" distL="0" distR="0" wp14:anchorId="54E86186">
           <wp:extent cx="1085850" cy="742950"/>
           <wp:effectExtent l="0" t="0" r="0" b="0"/>
           <wp:docPr id="2" name="Picture" descr="Logo (50 mm)"/>
@@ -3856,7 +3842,7 @@
         <w:noProof/>
       </w:rPr>
       <w:drawing>
-        <wp:inline distT="0" distB="0" distL="0" distR="0" wp14:anchorId="59F86688">
+        <wp:inline distT="0" distB="0" distL="0" distR="0" wp14:anchorId="71F23615">
           <wp:extent cx="1085850" cy="742950"/>
           <wp:effectExtent l="0" t="0" r="0" b="0"/>
           <wp:docPr id="3" name="Picture" descr="Logo (50 mm)"/>
@@ -3919,7 +3905,7 @@
         <w:noProof/>
       </w:rPr>
       <w:drawing>
-        <wp:inline distT="0" distB="0" distL="0" distR="0" wp14:anchorId="29824281">
+        <wp:inline distT="0" distB="0" distL="0" distR="0" wp14:anchorId="7411ACC0">
           <wp:extent cx="1085850" cy="742950"/>
           <wp:effectExtent l="0" t="0" r="0" b="0"/>
           <wp:docPr id="11" name="Image3" descr="Logo (50 mm)"/>
@@ -3972,7 +3958,7 @@
         <w:noProof/>
       </w:rPr>
       <w:drawing>
-        <wp:inline distT="0" distB="0" distL="0" distR="0" wp14:anchorId="053E1334">
+        <wp:inline distT="0" distB="0" distL="0" distR="0" wp14:anchorId="651D3BF5">
           <wp:extent cx="1085850" cy="742950"/>
           <wp:effectExtent l="0" t="0" r="0" b="0"/>
           <wp:docPr id="12" name="Image3" descr="Logo (50 mm)"/>

</xml_diff>